<commit_message>
hash group support count, min, max, sum
</commit_message>
<xml_diff>
--- a/doc/thor notes.docx
+++ b/doc/thor notes.docx
@@ -357,15 +357,7 @@
     </w:p>
     <w:p>
       <w:r>
-        <w:t>表达式运算时涉及</w:t>
-      </w:r>
-      <w:proofErr w:type="gramStart"/>
-      <w:r>
-        <w:t>到类型</w:t>
-      </w:r>
-      <w:proofErr w:type="gramEnd"/>
-      <w:r>
-        <w:t>升级的问题</w:t>
+        <w:t>表达式运算时涉及到类型升级的问题</w:t>
       </w:r>
       <w:r>
         <w:rPr>
@@ -594,16 +586,10 @@
         <w:t>?</w:t>
       </w:r>
       <w:r>
-        <w:t xml:space="preserve"> </w:t>
-      </w:r>
-      <w:proofErr w:type="gramStart"/>
-      <w:r>
-        <w:t>double</w:t>
-      </w:r>
-      <w:proofErr w:type="gramEnd"/>
-    </w:p>
-    <w:p>
-      <w:proofErr w:type="gramStart"/>
+        <w:t xml:space="preserve"> double</w:t>
+      </w:r>
+    </w:p>
+    <w:p>
       <w:r>
         <w:rPr>
           <w:rFonts w:hint="eastAsia"/>
@@ -613,7 +599,6 @@
       <w:r>
         <w:t>loat</w:t>
       </w:r>
-      <w:proofErr w:type="gramEnd"/>
       <w:r>
         <w:t xml:space="preserve"> </w:t>
       </w:r>
@@ -1475,44 +1460,19 @@
         <w:t>SEGMENT</w:t>
       </w:r>
       <w:r>
-        <w:t>满的情况，一个是</w:t>
-      </w:r>
-      <w:proofErr w:type="gramStart"/>
-      <w:r>
-        <w:t>针对</w:t>
-      </w:r>
-      <w:r>
-        <w:rPr>
-          <w:rFonts w:hint="eastAsia"/>
-        </w:rPr>
-        <w:t>没</w:t>
-      </w:r>
-      <w:proofErr w:type="gramEnd"/>
-      <w:r>
-        <w:rPr>
-          <w:rFonts w:hint="eastAsia"/>
-        </w:rPr>
-        <w:t>满的</w:t>
-      </w:r>
-      <w:r>
-        <w:rPr>
-          <w:rFonts w:hint="eastAsia"/>
-        </w:rPr>
-        <w:t>情况，运行</w:t>
-      </w:r>
-      <w:proofErr w:type="gramStart"/>
-      <w:r>
-        <w:rPr>
-          <w:rFonts w:hint="eastAsia"/>
-        </w:rPr>
-        <w:t>时判断</w:t>
-      </w:r>
-      <w:proofErr w:type="gramEnd"/>
-      <w:r>
-        <w:rPr>
-          <w:rFonts w:hint="eastAsia"/>
-        </w:rPr>
-        <w:t>是否已经到达最后一段，如果没有则使用前面加速的表达式计算，最后一段则使用动态的计算方式；</w:t>
+        <w:t>满的情况，一个是针对</w:t>
+      </w:r>
+      <w:r>
+        <w:rPr>
+          <w:rFonts w:hint="eastAsia"/>
+        </w:rPr>
+        <w:t>没满的</w:t>
+      </w:r>
+      <w:r>
+        <w:rPr>
+          <w:rFonts w:hint="eastAsia"/>
+        </w:rPr>
+        <w:t>情况，运行时判断是否已经到达最后一段，如果没有则使用前面加速的表达式计算，最后一段则使用动态的计算方式；</w:t>
       </w:r>
     </w:p>
     <w:p/>
@@ -2514,11 +2474,6 @@
       </w:r>
     </w:p>
     <w:p>
-      <w:pPr>
-        <w:rPr>
-          <w:rFonts w:hint="eastAsia"/>
-        </w:rPr>
-      </w:pPr>
       <w:r>
         <w:t>但是性能上不见得会比</w:t>
       </w:r>
@@ -2530,6 +2485,50 @@
           <w:rFonts w:hint="eastAsia"/>
         </w:rPr>
         <w:t>；</w:t>
+      </w:r>
+    </w:p>
+    <w:p/>
+    <w:p>
+      <w:pPr>
+        <w:rPr>
+          <w:rFonts w:hint="eastAsia"/>
+        </w:rPr>
+      </w:pPr>
+      <w:r>
+        <w:t>Group</w:t>
+      </w:r>
+      <w:r>
+        <w:t>的中间结果因为需要上层的表达式可见</w:t>
+      </w:r>
+      <w:r>
+        <w:rPr>
+          <w:rFonts w:hint="eastAsia"/>
+        </w:rPr>
+        <w:t>，</w:t>
+      </w:r>
+      <w:r>
+        <w:t>所以需要</w:t>
+      </w:r>
+      <w:r>
+        <w:t>特殊的表达式节点</w:t>
+      </w:r>
+      <w:r>
+        <w:rPr>
+          <w:rFonts w:hint="eastAsia"/>
+        </w:rPr>
+        <w:t>，</w:t>
+      </w:r>
+      <w:r>
+        <w:t>并且需要产生一个特殊的表定义结构</w:t>
+      </w:r>
+      <w:r>
+        <w:rPr>
+          <w:rFonts w:hint="eastAsia"/>
+        </w:rPr>
+        <w:t>，</w:t>
+      </w:r>
+      <w:r>
+        <w:t>便于表达式节点访问具体的数据</w:t>
       </w:r>
       <w:bookmarkStart w:id="0" w:name="_GoBack"/>
       <w:bookmarkEnd w:id="0"/>
@@ -2556,14 +2555,12 @@
         </w:rPr>
         <w:t>在使用表达式</w:t>
       </w:r>
-      <w:proofErr w:type="gramStart"/>
       <w:r>
         <w:rPr>
           <w:rFonts w:hint="eastAsia"/>
         </w:rPr>
         <w:t>做范围</w:t>
       </w:r>
-      <w:proofErr w:type="gramEnd"/>
       <w:r>
         <w:rPr>
           <w:rFonts w:hint="eastAsia"/>
@@ -2606,7 +2603,6 @@
         </w:rPr>
         <w:t>，</w:t>
       </w:r>
-      <w:proofErr w:type="gramStart"/>
       <w:r>
         <w:rPr>
           <w:rFonts w:hint="eastAsia"/>
@@ -2623,14 +2619,7 @@
         <w:rPr>
           <w:rFonts w:hint="eastAsia"/>
         </w:rPr>
-        <w:t>扫描</w:t>
-      </w:r>
-      <w:proofErr w:type="gramEnd"/>
-      <w:r>
-        <w:rPr>
-          <w:rFonts w:hint="eastAsia"/>
-        </w:rPr>
-        <w:t>，性能</w:t>
+        <w:t>扫描，性能</w:t>
       </w:r>
       <w:r>
         <w:rPr>
@@ -2871,6 +2860,7 @@
         <w:pStyle w:val="2"/>
       </w:pPr>
       <w:r>
+        <w:lastRenderedPageBreak/>
         <w:t>关于内存管理</w:t>
       </w:r>
     </w:p>
@@ -2909,14 +2899,8 @@
         <w:pStyle w:val="a3"/>
         <w:ind w:left="420" w:firstLineChars="0" w:firstLine="0"/>
       </w:pPr>
-      <w:proofErr w:type="gramStart"/>
-      <w:r>
-        <w:lastRenderedPageBreak/>
-        <w:t>对于列存表</w:t>
-      </w:r>
-      <w:proofErr w:type="gramEnd"/>
-      <w:r>
-        <w:t>的内存管理，</w:t>
+      <w:r>
+        <w:t>对于列存表的内存管理，</w:t>
       </w:r>
       <w:r>
         <w:rPr>
@@ -2927,45 +2911,8 @@
       <w:r>
         <w:t>利用率是首要考虑的要素，</w:t>
       </w:r>
-      <w:proofErr w:type="gramStart"/>
-      <w:r>
-        <w:t>由于列存表</w:t>
-      </w:r>
-      <w:proofErr w:type="gramEnd"/>
-      <w:r>
-        <w:t>的数据</w:t>
-      </w:r>
-      <w:proofErr w:type="gramStart"/>
-      <w:r>
-        <w:t>都是以段的</w:t>
-      </w:r>
-      <w:proofErr w:type="gramEnd"/>
-      <w:r>
-        <w:t>方式存储的，</w:t>
-      </w:r>
-      <w:proofErr w:type="gramStart"/>
-      <w:r>
-        <w:t>所以列存表</w:t>
-      </w:r>
-      <w:proofErr w:type="gramEnd"/>
-      <w:r>
-        <w:t>的内存大小</w:t>
-      </w:r>
-      <w:proofErr w:type="gramStart"/>
-      <w:r>
-        <w:t>都是以段的</w:t>
-      </w:r>
-      <w:proofErr w:type="gramEnd"/>
-      <w:r>
-        <w:t>整数</w:t>
-      </w:r>
-      <w:proofErr w:type="gramStart"/>
-      <w:r>
-        <w:t>倍</w:t>
-      </w:r>
-      <w:proofErr w:type="gramEnd"/>
-      <w:r>
-        <w:t>，</w:t>
+      <w:r>
+        <w:t>由于列存表的数据都是以段的方式存储的，所以列存表的内存大小都是以段的整数倍，</w:t>
       </w:r>
       <w:r>
         <w:t>以</w:t>
@@ -3300,11 +3247,9 @@
       <w:r>
         <w:t>可以参考</w:t>
       </w:r>
-      <w:proofErr w:type="spellStart"/>
       <w:r>
         <w:t>linux</w:t>
       </w:r>
-      <w:proofErr w:type="spellEnd"/>
       <w:r>
         <w:t>内核的内存管理算法</w:t>
       </w:r>
@@ -3330,15 +3275,7 @@
         <w:t>(s</w:t>
       </w:r>
       <w:r>
-        <w:t xml:space="preserve">lab, </w:t>
-      </w:r>
-      <w:proofErr w:type="spellStart"/>
-      <w:r>
-        <w:t>slub</w:t>
-      </w:r>
-      <w:proofErr w:type="spellEnd"/>
-      <w:r>
-        <w:t>, slob</w:t>
+        <w:t>lab, slub, slob</w:t>
       </w:r>
       <w:r>
         <w:rPr>
@@ -3397,21 +3334,7 @@
         <w:rPr>
           <w:rFonts w:hint="eastAsia"/>
         </w:rPr>
-        <w:t>的整数</w:t>
-      </w:r>
-      <w:proofErr w:type="gramStart"/>
-      <w:r>
-        <w:rPr>
-          <w:rFonts w:hint="eastAsia"/>
-        </w:rPr>
-        <w:t>幂</w:t>
-      </w:r>
-      <w:proofErr w:type="gramEnd"/>
-      <w:r>
-        <w:rPr>
-          <w:rFonts w:hint="eastAsia"/>
-        </w:rPr>
-        <w:t>的内存需求</w:t>
+        <w:t>的整数幂的内存需求</w:t>
       </w:r>
       <w:r>
         <w:rPr>
@@ -3435,21 +3358,7 @@
         <w:rPr>
           <w:rFonts w:hint="eastAsia"/>
         </w:rPr>
-        <w:t>整数</w:t>
-      </w:r>
-      <w:proofErr w:type="gramStart"/>
-      <w:r>
-        <w:rPr>
-          <w:rFonts w:hint="eastAsia"/>
-        </w:rPr>
-        <w:t>幂</w:t>
-      </w:r>
-      <w:proofErr w:type="gramEnd"/>
-      <w:r>
-        <w:rPr>
-          <w:rFonts w:hint="eastAsia"/>
-        </w:rPr>
-        <w:t>，则存在一定的内存碎片；</w:t>
+        <w:t>整数幂，则存在一定的内存碎片；</w:t>
       </w:r>
       <w:r>
         <w:rPr>
@@ -3571,21 +3480,7 @@
         <w:rPr>
           <w:rFonts w:hint="eastAsia"/>
         </w:rPr>
-        <w:t>比较</w:t>
-      </w:r>
-      <w:proofErr w:type="gramStart"/>
-      <w:r>
-        <w:rPr>
-          <w:rFonts w:hint="eastAsia"/>
-        </w:rPr>
-        <w:t>适合列存的</w:t>
-      </w:r>
-      <w:proofErr w:type="gramEnd"/>
-      <w:r>
-        <w:rPr>
-          <w:rFonts w:hint="eastAsia"/>
-        </w:rPr>
-        <w:t>用法。</w:t>
+        <w:t>比较适合列存的用法。</w:t>
       </w:r>
     </w:p>
     <w:p>
@@ -3884,7 +3779,11 @@
         <w:t>单个</w:t>
       </w:r>
       <w:r>
-        <w:t>页面反复申请释放的话，则</w:t>
+        <w:t>页面</w:t>
+      </w:r>
+      <w:r>
+        <w:lastRenderedPageBreak/>
+        <w:t>反复申请释放的话，则</w:t>
       </w:r>
       <w:r>
         <w:rPr>
@@ -3947,7 +3846,6 @@
         <w:pStyle w:val="2"/>
       </w:pPr>
       <w:r>
-        <w:lastRenderedPageBreak/>
         <w:t>关于字符串</w:t>
       </w:r>
       <w:r>
@@ -3997,15 +3895,7 @@
         <w:t>2</w:t>
       </w:r>
       <w:r>
-        <w:t>整数</w:t>
-      </w:r>
-      <w:proofErr w:type="gramStart"/>
-      <w:r>
-        <w:t>幂</w:t>
-      </w:r>
-      <w:proofErr w:type="gramEnd"/>
-      <w:r>
-        <w:t>的长度存储；这个是最简单一种形式；</w:t>
+        <w:t>整数幂的长度存储；这个是最简单一种形式；</w:t>
       </w:r>
     </w:p>
     <w:p/>
@@ -4118,7 +4008,13 @@
     </w:p>
     <w:p/>
     <w:p/>
-    <w:p/>
+    <w:p>
+      <w:pPr>
+        <w:rPr>
+          <w:rFonts w:hint="eastAsia"/>
+        </w:rPr>
+      </w:pPr>
+    </w:p>
     <w:p/>
     <w:p/>
     <w:p/>
@@ -5352,7 +5248,7 @@
 </file>
 
 <file path=customXml/itemProps1.xml><?xml version="1.0" encoding="utf-8"?>
-<ds:datastoreItem xmlns:ds="http://schemas.openxmlformats.org/officeDocument/2006/customXml" ds:itemID="{C51E30AD-C1DD-4E9B-B425-3097E6EB8DC3}">
+<ds:datastoreItem xmlns:ds="http://schemas.openxmlformats.org/officeDocument/2006/customXml" ds:itemID="{6C3D7FAA-0384-4EB6-9525-361BADD71399}">
   <ds:schemaRefs>
     <ds:schemaRef ds:uri="http://schemas.openxmlformats.org/officeDocument/2006/bibliography"/>
   </ds:schemaRefs>

</xml_diff>

<commit_message>
prepare parallet execute plan
</commit_message>
<xml_diff>
--- a/doc/thor notes.docx
+++ b/doc/thor notes.docx
@@ -357,7 +357,15 @@
     </w:p>
     <w:p>
       <w:r>
-        <w:t>表达式运算时涉及到类型升级的问题</w:t>
+        <w:t>表达式运算时涉及</w:t>
+      </w:r>
+      <w:proofErr w:type="gramStart"/>
+      <w:r>
+        <w:t>到类型</w:t>
+      </w:r>
+      <w:proofErr w:type="gramEnd"/>
+      <w:r>
+        <w:t>升级的问题</w:t>
       </w:r>
       <w:r>
         <w:rPr>
@@ -586,10 +594,16 @@
         <w:t>?</w:t>
       </w:r>
       <w:r>
-        <w:t xml:space="preserve"> double</w:t>
-      </w:r>
-    </w:p>
-    <w:p>
+        <w:t xml:space="preserve"> </w:t>
+      </w:r>
+      <w:proofErr w:type="gramStart"/>
+      <w:r>
+        <w:t>double</w:t>
+      </w:r>
+      <w:proofErr w:type="gramEnd"/>
+    </w:p>
+    <w:p>
+      <w:proofErr w:type="gramStart"/>
       <w:r>
         <w:rPr>
           <w:rFonts w:hint="eastAsia"/>
@@ -599,6 +613,7 @@
       <w:r>
         <w:t>loat</w:t>
       </w:r>
+      <w:proofErr w:type="gramEnd"/>
       <w:r>
         <w:t xml:space="preserve"> </w:t>
       </w:r>
@@ -1460,19 +1475,44 @@
         <w:t>SEGMENT</w:t>
       </w:r>
       <w:r>
-        <w:t>满的情况，一个是针对</w:t>
-      </w:r>
-      <w:r>
-        <w:rPr>
-          <w:rFonts w:hint="eastAsia"/>
-        </w:rPr>
-        <w:t>没满的</w:t>
-      </w:r>
-      <w:r>
-        <w:rPr>
-          <w:rFonts w:hint="eastAsia"/>
-        </w:rPr>
-        <w:t>情况，运行时判断是否已经到达最后一段，如果没有则使用前面加速的表达式计算，最后一段则使用动态的计算方式；</w:t>
+        <w:t>满的情况，一个是</w:t>
+      </w:r>
+      <w:proofErr w:type="gramStart"/>
+      <w:r>
+        <w:t>针对</w:t>
+      </w:r>
+      <w:r>
+        <w:rPr>
+          <w:rFonts w:hint="eastAsia"/>
+        </w:rPr>
+        <w:t>没</w:t>
+      </w:r>
+      <w:proofErr w:type="gramEnd"/>
+      <w:r>
+        <w:rPr>
+          <w:rFonts w:hint="eastAsia"/>
+        </w:rPr>
+        <w:t>满的</w:t>
+      </w:r>
+      <w:r>
+        <w:rPr>
+          <w:rFonts w:hint="eastAsia"/>
+        </w:rPr>
+        <w:t>情况，运行</w:t>
+      </w:r>
+      <w:proofErr w:type="gramStart"/>
+      <w:r>
+        <w:rPr>
+          <w:rFonts w:hint="eastAsia"/>
+        </w:rPr>
+        <w:t>时判断</w:t>
+      </w:r>
+      <w:proofErr w:type="gramEnd"/>
+      <w:r>
+        <w:rPr>
+          <w:rFonts w:hint="eastAsia"/>
+        </w:rPr>
+        <w:t>是否已经到达最后一段，如果没有则使用前面加速的表达式计算，最后一段则使用动态的计算方式；</w:t>
       </w:r>
     </w:p>
     <w:p/>
@@ -2548,12 +2588,14 @@
         </w:rPr>
         <w:t>在使用表达式</w:t>
       </w:r>
+      <w:proofErr w:type="gramStart"/>
       <w:r>
         <w:rPr>
           <w:rFonts w:hint="eastAsia"/>
         </w:rPr>
         <w:t>做范围</w:t>
       </w:r>
+      <w:proofErr w:type="gramEnd"/>
       <w:r>
         <w:rPr>
           <w:rFonts w:hint="eastAsia"/>
@@ -2596,6 +2638,7 @@
         </w:rPr>
         <w:t>，</w:t>
       </w:r>
+      <w:proofErr w:type="gramStart"/>
       <w:r>
         <w:rPr>
           <w:rFonts w:hint="eastAsia"/>
@@ -2612,7 +2655,14 @@
         <w:rPr>
           <w:rFonts w:hint="eastAsia"/>
         </w:rPr>
-        <w:t>扫描，性能</w:t>
+        <w:t>扫描</w:t>
+      </w:r>
+      <w:proofErr w:type="gramEnd"/>
+      <w:r>
+        <w:rPr>
+          <w:rFonts w:hint="eastAsia"/>
+        </w:rPr>
+        <w:t>，性能</w:t>
       </w:r>
       <w:r>
         <w:rPr>
@@ -2892,8 +2942,13 @@
         <w:pStyle w:val="a3"/>
         <w:ind w:left="420" w:firstLineChars="0" w:firstLine="0"/>
       </w:pPr>
-      <w:r>
-        <w:t>对于列存表的内存管理，</w:t>
+      <w:proofErr w:type="gramStart"/>
+      <w:r>
+        <w:t>对于列存表</w:t>
+      </w:r>
+      <w:proofErr w:type="gramEnd"/>
+      <w:r>
+        <w:t>的内存管理，</w:t>
       </w:r>
       <w:r>
         <w:rPr>
@@ -2904,8 +2959,45 @@
       <w:r>
         <w:t>利用率是首要考虑的要素，</w:t>
       </w:r>
-      <w:r>
-        <w:t>由于列存表的数据都是以段的方式存储的，所以列存表的内存大小都是以段的整数倍，</w:t>
+      <w:proofErr w:type="gramStart"/>
+      <w:r>
+        <w:t>由于列存表</w:t>
+      </w:r>
+      <w:proofErr w:type="gramEnd"/>
+      <w:r>
+        <w:t>的数据</w:t>
+      </w:r>
+      <w:proofErr w:type="gramStart"/>
+      <w:r>
+        <w:t>都是以段的</w:t>
+      </w:r>
+      <w:proofErr w:type="gramEnd"/>
+      <w:r>
+        <w:t>方式存储的，</w:t>
+      </w:r>
+      <w:proofErr w:type="gramStart"/>
+      <w:r>
+        <w:t>所以列存表</w:t>
+      </w:r>
+      <w:proofErr w:type="gramEnd"/>
+      <w:r>
+        <w:t>的内存大小</w:t>
+      </w:r>
+      <w:proofErr w:type="gramStart"/>
+      <w:r>
+        <w:t>都是以段的</w:t>
+      </w:r>
+      <w:proofErr w:type="gramEnd"/>
+      <w:r>
+        <w:t>整数</w:t>
+      </w:r>
+      <w:proofErr w:type="gramStart"/>
+      <w:r>
+        <w:t>倍</w:t>
+      </w:r>
+      <w:proofErr w:type="gramEnd"/>
+      <w:r>
+        <w:t>，</w:t>
       </w:r>
       <w:r>
         <w:t>以</w:t>
@@ -3240,9 +3332,11 @@
       <w:r>
         <w:t>可以参考</w:t>
       </w:r>
+      <w:proofErr w:type="spellStart"/>
       <w:r>
         <w:t>linux</w:t>
       </w:r>
+      <w:proofErr w:type="spellEnd"/>
       <w:r>
         <w:t>内核的内存管理算法</w:t>
       </w:r>
@@ -3268,7 +3362,15 @@
         <w:t>(s</w:t>
       </w:r>
       <w:r>
-        <w:t>lab, slub, slob</w:t>
+        <w:t xml:space="preserve">lab, </w:t>
+      </w:r>
+      <w:proofErr w:type="spellStart"/>
+      <w:r>
+        <w:t>slub</w:t>
+      </w:r>
+      <w:proofErr w:type="spellEnd"/>
+      <w:r>
+        <w:t>, slob</w:t>
       </w:r>
       <w:r>
         <w:rPr>
@@ -3327,7 +3429,21 @@
         <w:rPr>
           <w:rFonts w:hint="eastAsia"/>
         </w:rPr>
-        <w:t>的整数幂的内存需求</w:t>
+        <w:t>的整数</w:t>
+      </w:r>
+      <w:proofErr w:type="gramStart"/>
+      <w:r>
+        <w:rPr>
+          <w:rFonts w:hint="eastAsia"/>
+        </w:rPr>
+        <w:t>幂</w:t>
+      </w:r>
+      <w:proofErr w:type="gramEnd"/>
+      <w:r>
+        <w:rPr>
+          <w:rFonts w:hint="eastAsia"/>
+        </w:rPr>
+        <w:t>的内存需求</w:t>
       </w:r>
       <w:r>
         <w:rPr>
@@ -3351,7 +3467,21 @@
         <w:rPr>
           <w:rFonts w:hint="eastAsia"/>
         </w:rPr>
-        <w:t>整数幂，则存在一定的内存碎片；</w:t>
+        <w:t>整数</w:t>
+      </w:r>
+      <w:proofErr w:type="gramStart"/>
+      <w:r>
+        <w:rPr>
+          <w:rFonts w:hint="eastAsia"/>
+        </w:rPr>
+        <w:t>幂</w:t>
+      </w:r>
+      <w:proofErr w:type="gramEnd"/>
+      <w:r>
+        <w:rPr>
+          <w:rFonts w:hint="eastAsia"/>
+        </w:rPr>
+        <w:t>，则存在一定的内存碎片；</w:t>
       </w:r>
       <w:r>
         <w:rPr>
@@ -3473,7 +3603,21 @@
         <w:rPr>
           <w:rFonts w:hint="eastAsia"/>
         </w:rPr>
-        <w:t>比较适合列存的用法。</w:t>
+        <w:t>比较</w:t>
+      </w:r>
+      <w:proofErr w:type="gramStart"/>
+      <w:r>
+        <w:rPr>
+          <w:rFonts w:hint="eastAsia"/>
+        </w:rPr>
+        <w:t>适合列存的</w:t>
+      </w:r>
+      <w:proofErr w:type="gramEnd"/>
+      <w:r>
+        <w:rPr>
+          <w:rFonts w:hint="eastAsia"/>
+        </w:rPr>
+        <w:t>用法。</w:t>
       </w:r>
     </w:p>
     <w:p>
@@ -3888,7 +4032,15 @@
         <w:t>2</w:t>
       </w:r>
       <w:r>
-        <w:t>整数幂的长度存储；这个是最简单一种形式；</w:t>
+        <w:t>整数</w:t>
+      </w:r>
+      <w:proofErr w:type="gramStart"/>
+      <w:r>
+        <w:t>幂</w:t>
+      </w:r>
+      <w:proofErr w:type="gramEnd"/>
+      <w:r>
+        <w:t>的长度存储；这个是最简单一种形式；</w:t>
       </w:r>
     </w:p>
     <w:p/>
@@ -4039,6 +4191,7 @@
         </w:rPr>
         <w:t>+</w:t>
       </w:r>
+      <w:proofErr w:type="gramStart"/>
       <w:r>
         <w:rPr>
           <w:rFonts w:hint="eastAsia"/>
@@ -4046,7 +4199,11 @@
         <w:t>多</w:t>
       </w:r>
       <w:r>
-        <w:t>进程的模型，</w:t>
+        <w:t>进程</w:t>
+      </w:r>
+      <w:proofErr w:type="gramEnd"/>
+      <w:r>
+        <w:t>的模型，</w:t>
       </w:r>
       <w:r>
         <w:rPr>
@@ -4081,6 +4238,7 @@
       <w:r>
         <w:t>在</w:t>
       </w:r>
+      <w:proofErr w:type="gramStart"/>
       <w:r>
         <w:rPr>
           <w:rFonts w:hint="eastAsia"/>
@@ -4088,7 +4246,11 @@
         <w:t>主</w:t>
       </w:r>
       <w:r>
-        <w:t>进程内完成</w:t>
+        <w:t>进程</w:t>
+      </w:r>
+      <w:proofErr w:type="gramEnd"/>
+      <w:r>
+        <w:t>内完成</w:t>
       </w:r>
       <w:r>
         <w:rPr>
@@ -4655,9 +4817,11 @@
       <w:r>
         <w:t>，</w:t>
       </w:r>
+      <w:proofErr w:type="spellStart"/>
       <w:r>
         <w:t>greenplum</w:t>
       </w:r>
+      <w:proofErr w:type="spellEnd"/>
       <w:r>
         <w:t>即基于</w:t>
       </w:r>
@@ -4682,9 +4846,11 @@
       <w:r>
         <w:t>的</w:t>
       </w:r>
+      <w:proofErr w:type="spellStart"/>
       <w:r>
         <w:t>heroku</w:t>
       </w:r>
+      <w:proofErr w:type="spellEnd"/>
       <w:r>
         <w:t>也是</w:t>
       </w:r>
@@ -4771,12 +4937,14 @@
       <w:r>
         <w:t>是</w:t>
       </w:r>
+      <w:proofErr w:type="spellStart"/>
       <w:r>
         <w:rPr>
           <w:rFonts w:hint="eastAsia"/>
         </w:rPr>
         <w:t>borland</w:t>
       </w:r>
+      <w:proofErr w:type="spellEnd"/>
       <w:r>
         <w:rPr>
           <w:rFonts w:hint="eastAsia"/>
@@ -5179,11 +5347,6 @@
     </w:p>
     <w:p/>
     <w:p>
-      <w:pPr>
-        <w:rPr>
-          <w:rFonts w:hint="eastAsia"/>
-        </w:rPr>
-      </w:pPr>
       <w:r>
         <w:rPr>
           <w:rFonts w:hint="eastAsia"/>
@@ -5202,9 +5365,11 @@
       <w:r>
         <w:t>采用</w:t>
       </w:r>
+      <w:proofErr w:type="spellStart"/>
       <w:r>
         <w:t>libev</w:t>
       </w:r>
+      <w:proofErr w:type="spellEnd"/>
       <w:r>
         <w:t>库封装；</w:t>
       </w:r>
@@ -5373,12 +5538,70 @@
     <w:p/>
     <w:p>
       <w:pPr>
-        <w:rPr>
-          <w:rFonts w:hint="eastAsia"/>
-        </w:rPr>
-      </w:pPr>
+        <w:pStyle w:val="2"/>
+        <w:rPr>
+          <w:rFonts w:hint="eastAsia"/>
+        </w:rPr>
+      </w:pPr>
+      <w:r>
+        <w:t>关于游标的设计</w:t>
+      </w:r>
       <w:bookmarkStart w:id="0" w:name="_GoBack"/>
       <w:bookmarkEnd w:id="0"/>
+    </w:p>
+    <w:p>
+      <w:r>
+        <w:rPr>
+          <w:rFonts w:hint="eastAsia"/>
+        </w:rPr>
+        <w:t>增加两种游标，实际使用时，根据参数来决定：</w:t>
+      </w:r>
+    </w:p>
+    <w:p>
+      <w:pPr>
+        <w:numPr>
+          <w:ilvl w:val="0"/>
+          <w:numId w:val="5"/>
+        </w:numPr>
+      </w:pPr>
+      <w:r>
+        <w:rPr>
+          <w:rFonts w:hint="eastAsia"/>
+        </w:rPr>
+        <w:t>均分范围型游标，相当于将一个表拆分成多个表</w:t>
+      </w:r>
+    </w:p>
+    <w:p>
+      <w:pPr>
+        <w:numPr>
+          <w:ilvl w:val="0"/>
+          <w:numId w:val="5"/>
+        </w:numPr>
+      </w:pPr>
+      <w:r>
+        <w:rPr>
+          <w:rFonts w:hint="eastAsia"/>
+        </w:rPr>
+        <w:t>资源竞争型游标，公用一个表，但都全部遍历，只是每一个段只被遍历一次</w:t>
+      </w:r>
+    </w:p>
+    <w:p>
+      <w:r>
+        <w:rPr>
+          <w:rFonts w:hint="eastAsia"/>
+        </w:rPr>
+        <w:t>目前先使用资源竞争型游标做</w:t>
+      </w:r>
+      <w:r>
+        <w:t>DEMO</w:t>
+      </w:r>
+    </w:p>
+    <w:p>
+      <w:pPr>
+        <w:rPr>
+          <w:rFonts w:hint="eastAsia"/>
+        </w:rPr>
+      </w:pPr>
     </w:p>
     <w:sectPr>
       <w:pgSz w:w="11906" w:h="16838"/>
@@ -5708,6 +5931,119 @@
     </w:lvl>
   </w:abstractNum>
   <w:abstractNum w:abstractNumId="3">
+    <w:nsid w:val="670B4DC4"/>
+    <w:multiLevelType w:val="hybridMultilevel"/>
+    <w:tmpl w:val="2154F968"/>
+    <w:lvl w:ilvl="0" w:tplc="C896CD54">
+      <w:start w:val="1"/>
+      <w:numFmt w:val="decimal"/>
+      <w:lvlText w:val="%1."/>
+      <w:lvlJc w:val="left"/>
+      <w:pPr>
+        <w:tabs>
+          <w:tab w:val="num" w:pos="720"/>
+        </w:tabs>
+        <w:ind w:left="720" w:hanging="360"/>
+      </w:pPr>
+    </w:lvl>
+    <w:lvl w:ilvl="1" w:tplc="B4BC0318" w:tentative="1">
+      <w:start w:val="1"/>
+      <w:numFmt w:val="decimal"/>
+      <w:lvlText w:val="%2."/>
+      <w:lvlJc w:val="left"/>
+      <w:pPr>
+        <w:tabs>
+          <w:tab w:val="num" w:pos="1440"/>
+        </w:tabs>
+        <w:ind w:left="1440" w:hanging="360"/>
+      </w:pPr>
+    </w:lvl>
+    <w:lvl w:ilvl="2" w:tplc="0F547320" w:tentative="1">
+      <w:start w:val="1"/>
+      <w:numFmt w:val="decimal"/>
+      <w:lvlText w:val="%3."/>
+      <w:lvlJc w:val="left"/>
+      <w:pPr>
+        <w:tabs>
+          <w:tab w:val="num" w:pos="2160"/>
+        </w:tabs>
+        <w:ind w:left="2160" w:hanging="360"/>
+      </w:pPr>
+    </w:lvl>
+    <w:lvl w:ilvl="3" w:tplc="1E585ED6" w:tentative="1">
+      <w:start w:val="1"/>
+      <w:numFmt w:val="decimal"/>
+      <w:lvlText w:val="%4."/>
+      <w:lvlJc w:val="left"/>
+      <w:pPr>
+        <w:tabs>
+          <w:tab w:val="num" w:pos="2880"/>
+        </w:tabs>
+        <w:ind w:left="2880" w:hanging="360"/>
+      </w:pPr>
+    </w:lvl>
+    <w:lvl w:ilvl="4" w:tplc="B65C91CE" w:tentative="1">
+      <w:start w:val="1"/>
+      <w:numFmt w:val="decimal"/>
+      <w:lvlText w:val="%5."/>
+      <w:lvlJc w:val="left"/>
+      <w:pPr>
+        <w:tabs>
+          <w:tab w:val="num" w:pos="3600"/>
+        </w:tabs>
+        <w:ind w:left="3600" w:hanging="360"/>
+      </w:pPr>
+    </w:lvl>
+    <w:lvl w:ilvl="5" w:tplc="FFF4E6AA" w:tentative="1">
+      <w:start w:val="1"/>
+      <w:numFmt w:val="decimal"/>
+      <w:lvlText w:val="%6."/>
+      <w:lvlJc w:val="left"/>
+      <w:pPr>
+        <w:tabs>
+          <w:tab w:val="num" w:pos="4320"/>
+        </w:tabs>
+        <w:ind w:left="4320" w:hanging="360"/>
+      </w:pPr>
+    </w:lvl>
+    <w:lvl w:ilvl="6" w:tplc="92623662" w:tentative="1">
+      <w:start w:val="1"/>
+      <w:numFmt w:val="decimal"/>
+      <w:lvlText w:val="%7."/>
+      <w:lvlJc w:val="left"/>
+      <w:pPr>
+        <w:tabs>
+          <w:tab w:val="num" w:pos="5040"/>
+        </w:tabs>
+        <w:ind w:left="5040" w:hanging="360"/>
+      </w:pPr>
+    </w:lvl>
+    <w:lvl w:ilvl="7" w:tplc="A88215CA" w:tentative="1">
+      <w:start w:val="1"/>
+      <w:numFmt w:val="decimal"/>
+      <w:lvlText w:val="%8."/>
+      <w:lvlJc w:val="left"/>
+      <w:pPr>
+        <w:tabs>
+          <w:tab w:val="num" w:pos="5760"/>
+        </w:tabs>
+        <w:ind w:left="5760" w:hanging="360"/>
+      </w:pPr>
+    </w:lvl>
+    <w:lvl w:ilvl="8" w:tplc="4260D4A2" w:tentative="1">
+      <w:start w:val="1"/>
+      <w:numFmt w:val="decimal"/>
+      <w:lvlText w:val="%9."/>
+      <w:lvlJc w:val="left"/>
+      <w:pPr>
+        <w:tabs>
+          <w:tab w:val="num" w:pos="6480"/>
+        </w:tabs>
+        <w:ind w:left="6480" w:hanging="360"/>
+      </w:pPr>
+    </w:lvl>
+  </w:abstractNum>
+  <w:abstractNum w:abstractNumId="4">
     <w:nsid w:val="6A9F308E"/>
     <w:multiLevelType w:val="hybridMultilevel"/>
     <w:tmpl w:val="659C8C98"/>
@@ -5821,7 +6157,7 @@
     </w:lvl>
   </w:abstractNum>
   <w:num w:numId="1">
-    <w:abstractNumId w:val="3"/>
+    <w:abstractNumId w:val="4"/>
   </w:num>
   <w:num w:numId="2">
     <w:abstractNumId w:val="0"/>
@@ -5831,6 +6167,9 @@
   </w:num>
   <w:num w:numId="4">
     <w:abstractNumId w:val="1"/>
+  </w:num>
+  <w:num w:numId="5">
+    <w:abstractNumId w:val="3"/>
   </w:num>
 </w:numbering>
 </file>
@@ -6278,7 +6617,6 @@
   <w:style w:type="character" w:default="1" w:styleId="a0">
     <w:name w:val="Default Paragraph Font"/>
     <w:uiPriority w:val="1"/>
-    <w:semiHidden/>
     <w:unhideWhenUsed/>
   </w:style>
   <w:style w:type="table" w:default="1" w:styleId="a1">
@@ -6609,7 +6947,7 @@
 </file>
 
 <file path=customXml/itemProps1.xml><?xml version="1.0" encoding="utf-8"?>
-<ds:datastoreItem xmlns:ds="http://schemas.openxmlformats.org/officeDocument/2006/customXml" ds:itemID="{9C638CAA-B782-4B9F-B3AC-421595F09738}">
+<ds:datastoreItem xmlns:ds="http://schemas.openxmlformats.org/officeDocument/2006/customXml" ds:itemID="{F5B4D4BD-BA8F-4181-991F-FBD54EC490F5}">
   <ds:schemaRefs>
     <ds:schemaRef ds:uri="http://schemas.openxmlformats.org/officeDocument/2006/bibliography"/>
   </ds:schemaRefs>

</xml_diff>

<commit_message>
add thread executor base
</commit_message>
<xml_diff>
--- a/doc/thor notes.docx
+++ b/doc/thor notes.docx
@@ -5539,15 +5539,10 @@
     <w:p>
       <w:pPr>
         <w:pStyle w:val="2"/>
-        <w:rPr>
-          <w:rFonts w:hint="eastAsia"/>
-        </w:rPr>
       </w:pPr>
       <w:r>
         <w:t>关于游标的设计</w:t>
       </w:r>
-      <w:bookmarkStart w:id="0" w:name="_GoBack"/>
-      <w:bookmarkEnd w:id="0"/>
     </w:p>
     <w:p>
       <w:r>
@@ -5594,6 +5589,1052 @@
       </w:r>
       <w:r>
         <w:t>DEMO</w:t>
+      </w:r>
+    </w:p>
+    <w:p/>
+    <w:p>
+      <w:pPr>
+        <w:pStyle w:val="2"/>
+        <w:rPr>
+          <w:rFonts w:hint="eastAsia"/>
+        </w:rPr>
+      </w:pPr>
+      <w:r>
+        <w:t>关于</w:t>
+      </w:r>
+      <w:r>
+        <w:rPr>
+          <w:rFonts w:hint="eastAsia"/>
+        </w:rPr>
+        <w:t xml:space="preserve">HASH </w:t>
+      </w:r>
+      <w:r>
+        <w:t>JOIN</w:t>
+      </w:r>
+    </w:p>
+    <w:p/>
+    <w:p>
+      <w:r>
+        <w:t xml:space="preserve">HASH JOIN </w:t>
+      </w:r>
+      <w:r>
+        <w:rPr>
+          <w:rFonts w:hint="eastAsia"/>
+        </w:rPr>
+        <w:t>并行需要先在两表中选取小表来做</w:t>
+      </w:r>
+      <w:r>
+        <w:t>HASH TABLE</w:t>
+      </w:r>
+    </w:p>
+    <w:p>
+      <w:r>
+        <w:rPr>
+          <w:rFonts w:hint="eastAsia"/>
+        </w:rPr>
+        <w:t>做</w:t>
+      </w:r>
+      <w:r>
+        <w:t>HASH TABLE</w:t>
+      </w:r>
+      <w:r>
+        <w:rPr>
+          <w:rFonts w:hint="eastAsia"/>
+        </w:rPr>
+        <w:t>有两种模型，一种是本身就是基于</w:t>
+      </w:r>
+      <w:r>
+        <w:t>HASH</w:t>
+      </w:r>
+      <w:r>
+        <w:rPr>
+          <w:rFonts w:hint="eastAsia"/>
+        </w:rPr>
+        <w:t>分区的，则每个</w:t>
+      </w:r>
+      <w:r>
+        <w:t>JOIN</w:t>
+      </w:r>
+      <w:r>
+        <w:rPr>
+          <w:rFonts w:hint="eastAsia"/>
+        </w:rPr>
+        <w:t>节点自己做</w:t>
+      </w:r>
+      <w:r>
+        <w:t>HASH TABLE</w:t>
+      </w:r>
+      <w:r>
+        <w:rPr>
+          <w:rFonts w:hint="eastAsia"/>
+        </w:rPr>
+        <w:t>（也可以运行时生成）</w:t>
+      </w:r>
+    </w:p>
+    <w:p>
+      <w:r>
+        <w:rPr>
+          <w:rFonts w:hint="eastAsia"/>
+        </w:rPr>
+        <w:t>另一种则是通用的场景，需要整个表可间</w:t>
+      </w:r>
+      <w:r>
+        <w:t>HASH TABLE</w:t>
+      </w:r>
+      <w:r>
+        <w:rPr>
+          <w:rFonts w:hint="eastAsia"/>
+        </w:rPr>
+        <w:t>，这个时候需要支持一个并行插入生成的</w:t>
+      </w:r>
+      <w:r>
+        <w:t xml:space="preserve">HASH </w:t>
+      </w:r>
+      <w:r>
+        <w:rPr>
+          <w:rFonts w:hint="eastAsia"/>
+        </w:rPr>
+        <w:t>表，这个时候效率是很高的，详细论文可以参考一下（之前看过，忘了是哪篇了）</w:t>
+      </w:r>
+    </w:p>
+    <w:p>
+      <w:pPr>
+        <w:rPr>
+          <w:b/>
+          <w:bCs/>
+        </w:rPr>
+      </w:pPr>
+      <w:r>
+        <w:rPr>
+          <w:rFonts w:hint="eastAsia"/>
+          <w:b/>
+          <w:bCs/>
+        </w:rPr>
+        <w:lastRenderedPageBreak/>
+        <w:t>增加一个类似</w:t>
+      </w:r>
+      <w:r>
+        <w:rPr>
+          <w:rFonts w:hint="eastAsia"/>
+          <w:b/>
+          <w:bCs/>
+        </w:rPr>
+        <w:t xml:space="preserve"> </w:t>
+      </w:r>
+      <w:r>
+        <w:rPr>
+          <w:b/>
+          <w:bCs/>
+        </w:rPr>
+        <w:t>prepare</w:t>
+      </w:r>
+      <w:r>
+        <w:rPr>
+          <w:rFonts w:hint="eastAsia"/>
+          <w:b/>
+          <w:bCs/>
+        </w:rPr>
+        <w:t>的阶段，并且这个阶段可以设置线程屏障，需要同步后再一起执行</w:t>
+      </w:r>
+    </w:p>
+    <w:p>
+      <w:pPr>
+        <w:rPr>
+          <w:b/>
+          <w:bCs/>
+        </w:rPr>
+      </w:pPr>
+    </w:p>
+    <w:p>
+      <w:pPr>
+        <w:pStyle w:val="2"/>
+        <w:rPr>
+          <w:rFonts w:hint="eastAsia"/>
+        </w:rPr>
+      </w:pPr>
+      <w:r>
+        <w:t>关于</w:t>
+      </w:r>
+      <w:r>
+        <w:t>MERGE JOIN</w:t>
+      </w:r>
+    </w:p>
+    <w:p>
+      <w:r>
+        <w:t xml:space="preserve">Hash join </w:t>
+      </w:r>
+      <w:r>
+        <w:rPr>
+          <w:rFonts w:hint="eastAsia"/>
+        </w:rPr>
+        <w:t>比较好做并行，主要是因为</w:t>
+      </w:r>
+      <w:r>
+        <w:t>HASH JOIN</w:t>
+      </w:r>
+      <w:r>
+        <w:rPr>
+          <w:rFonts w:hint="eastAsia"/>
+        </w:rPr>
+        <w:t>适合大小表的情况，如果两个都是大表，则不太好处理。这个时候使用</w:t>
+      </w:r>
+      <w:r>
+        <w:t>MERGE JOIN</w:t>
+      </w:r>
+      <w:r>
+        <w:rPr>
+          <w:rFonts w:hint="eastAsia"/>
+        </w:rPr>
+        <w:t>会比较好。</w:t>
+      </w:r>
+    </w:p>
+    <w:p>
+      <w:r>
+        <w:rPr>
+          <w:rFonts w:hint="eastAsia"/>
+        </w:rPr>
+        <w:t>之前</w:t>
+      </w:r>
+      <w:r>
+        <w:t>MONETDB</w:t>
+      </w:r>
+      <w:r>
+        <w:rPr>
+          <w:rFonts w:hint="eastAsia"/>
+        </w:rPr>
+        <w:t>的论文中，提到</w:t>
+      </w:r>
+      <w:r>
+        <w:t>MERGE JOIN</w:t>
+      </w:r>
+      <w:r>
+        <w:rPr>
+          <w:rFonts w:hint="eastAsia"/>
+        </w:rPr>
+        <w:t>，但方式是将</w:t>
+      </w:r>
+      <w:r>
+        <w:t>MERGE JOIN</w:t>
+      </w:r>
+      <w:r>
+        <w:rPr>
+          <w:rFonts w:hint="eastAsia"/>
+        </w:rPr>
+        <w:t>替换成</w:t>
+      </w:r>
+      <w:r>
+        <w:t>HASH JOIN</w:t>
+      </w:r>
+      <w:r>
+        <w:rPr>
+          <w:rFonts w:hint="eastAsia"/>
+        </w:rPr>
+        <w:t>，因为他们觉得：</w:t>
+      </w:r>
+    </w:p>
+    <w:p>
+      <w:r>
+        <w:t>MERGE JOIN</w:t>
+      </w:r>
+      <w:r>
+        <w:rPr>
+          <w:rFonts w:hint="eastAsia"/>
+        </w:rPr>
+        <w:t>有几个缺点：</w:t>
+      </w:r>
+    </w:p>
+    <w:p>
+      <w:r>
+        <w:rPr>
+          <w:rFonts w:hint="eastAsia"/>
+        </w:rPr>
+        <w:t>第一个问题是计算的消耗比较大</w:t>
+      </w:r>
+    </w:p>
+    <w:p>
+      <w:r>
+        <w:rPr>
+          <w:rFonts w:hint="eastAsia"/>
+        </w:rPr>
+        <w:t>第二个问题是需要序列化整个表，这个内存消耗太大；</w:t>
+      </w:r>
+    </w:p>
+    <w:p>
+      <w:r>
+        <w:rPr>
+          <w:rFonts w:hint="eastAsia"/>
+        </w:rPr>
+        <w:t>对于第一个问题，</w:t>
+      </w:r>
+      <w:r>
+        <w:t>HYPER</w:t>
+      </w:r>
+      <w:r>
+        <w:rPr>
+          <w:rFonts w:hint="eastAsia"/>
+        </w:rPr>
+        <w:t>上经过实践，</w:t>
+      </w:r>
+      <w:r>
+        <w:t>SORT</w:t>
+      </w:r>
+      <w:r>
+        <w:rPr>
+          <w:rFonts w:hint="eastAsia"/>
+        </w:rPr>
+        <w:t>的性能并行后续的优势会比较大，如果使用多种排序组合，特别是整形数据，使用</w:t>
+      </w:r>
+      <w:r>
+        <w:t>RADIX SORT</w:t>
+      </w:r>
+      <w:r>
+        <w:rPr>
+          <w:rFonts w:hint="eastAsia"/>
+        </w:rPr>
+        <w:t>性能是比较好的，另外，有可能数据本身就是排序的；</w:t>
+      </w:r>
+    </w:p>
+    <w:p>
+      <w:r>
+        <w:rPr>
+          <w:rFonts w:hint="eastAsia"/>
+        </w:rPr>
+        <w:t>对于第二个问题，内存问题，目前没有很好的办法，但如果基于分布式的场景，未尝不能考虑</w:t>
+      </w:r>
+    </w:p>
+    <w:p>
+      <w:r>
+        <w:rPr>
+          <w:rFonts w:hint="eastAsia"/>
+        </w:rPr>
+        <w:t>综合来看，</w:t>
+      </w:r>
+      <w:r>
+        <w:t>MERGE JOIN</w:t>
+      </w:r>
+      <w:r>
+        <w:rPr>
+          <w:rFonts w:hint="eastAsia"/>
+        </w:rPr>
+        <w:t>目前可以先不做，但后续需要考虑</w:t>
+      </w:r>
+    </w:p>
+    <w:p>
+      <w:pPr>
+        <w:rPr>
+          <w:b/>
+          <w:bCs/>
+        </w:rPr>
+      </w:pPr>
+    </w:p>
+    <w:p>
+      <w:pPr>
+        <w:pStyle w:val="2"/>
+        <w:rPr>
+          <w:rFonts w:hint="eastAsia"/>
+        </w:rPr>
+      </w:pPr>
+      <w:r>
+        <w:rPr>
+          <w:rFonts w:hint="eastAsia"/>
+        </w:rPr>
+        <w:t>关于</w:t>
+      </w:r>
+      <w:r>
+        <w:t>STAR JOIN</w:t>
+      </w:r>
+    </w:p>
+    <w:p>
+      <w:r>
+        <w:rPr>
+          <w:rFonts w:hint="eastAsia"/>
+        </w:rPr>
+        <w:t>星型连接即多个表（通常是小表）和一个大表连接，更复杂的连接则是雪花表；</w:t>
+      </w:r>
+    </w:p>
+    <w:p>
+      <w:r>
+        <w:rPr>
+          <w:rFonts w:hint="eastAsia"/>
+        </w:rPr>
+        <w:t>星型连接在实际的数据仓库中非常常见，因此需要后续考虑进行合理优化。</w:t>
+      </w:r>
+    </w:p>
+    <w:p>
+      <w:pPr>
+        <w:rPr>
+          <w:b/>
+          <w:bCs/>
+        </w:rPr>
+      </w:pPr>
+    </w:p>
+    <w:p>
+      <w:pPr>
+        <w:pStyle w:val="2"/>
+      </w:pPr>
+      <w:r>
+        <w:rPr>
+          <w:rFonts w:hint="eastAsia"/>
+        </w:rPr>
+        <w:t>关于</w:t>
+      </w:r>
+      <w:r>
+        <w:rPr>
+          <w:rFonts w:hint="eastAsia"/>
+        </w:rPr>
+        <w:t>MC JOIN</w:t>
+      </w:r>
+    </w:p>
+    <w:p>
+      <w:pPr>
+        <w:rPr>
+          <w:rFonts w:hint="eastAsia"/>
+        </w:rPr>
+      </w:pPr>
+      <w:r>
+        <w:t>目前的</w:t>
+      </w:r>
+      <w:r>
+        <w:rPr>
+          <w:rFonts w:hint="eastAsia"/>
+        </w:rPr>
+        <w:t>HASH JOIN</w:t>
+      </w:r>
+      <w:r>
+        <w:rPr>
+          <w:rFonts w:hint="eastAsia"/>
+        </w:rPr>
+        <w:t>性能和</w:t>
+      </w:r>
+      <w:r>
+        <w:rPr>
+          <w:rFonts w:hint="eastAsia"/>
+        </w:rPr>
+        <w:t xml:space="preserve">MC </w:t>
+      </w:r>
+      <w:r>
+        <w:t>JOIN</w:t>
+      </w:r>
+      <w:r>
+        <w:t>很接近</w:t>
+      </w:r>
+      <w:r>
+        <w:rPr>
+          <w:rFonts w:hint="eastAsia"/>
+        </w:rPr>
+        <w:t>，</w:t>
+      </w:r>
+      <w:r>
+        <w:t>暂时不考虑引入</w:t>
+      </w:r>
+      <w:r>
+        <w:rPr>
+          <w:rFonts w:hint="eastAsia"/>
+        </w:rPr>
+        <w:t>MC JOIN</w:t>
+      </w:r>
+    </w:p>
+    <w:p>
+      <w:pPr>
+        <w:rPr>
+          <w:rFonts w:hint="eastAsia"/>
+        </w:rPr>
+      </w:pPr>
+    </w:p>
+    <w:p>
+      <w:pPr>
+        <w:pStyle w:val="2"/>
+      </w:pPr>
+      <w:r>
+        <w:rPr>
+          <w:rFonts w:hint="eastAsia"/>
+        </w:rPr>
+        <w:t>关于</w:t>
+      </w:r>
+      <w:r>
+        <w:rPr>
+          <w:rFonts w:hint="eastAsia"/>
+        </w:rPr>
+        <w:t>LOCK</w:t>
+      </w:r>
+      <w:r>
+        <w:rPr>
+          <w:rFonts w:hint="eastAsia"/>
+        </w:rPr>
+        <w:t xml:space="preserve"> FREE </w:t>
+      </w:r>
+      <w:r>
+        <w:t>(</w:t>
+      </w:r>
+      <w:proofErr w:type="gramStart"/>
+      <w:r>
+        <w:t>免锁</w:t>
+      </w:r>
+      <w:proofErr w:type="gramEnd"/>
+      <w:r>
+        <w:t>)</w:t>
+      </w:r>
+      <w:r>
+        <w:t>设计</w:t>
+      </w:r>
+    </w:p>
+    <w:p>
+      <w:r>
+        <w:rPr>
+          <w:rFonts w:hint="eastAsia"/>
+        </w:rPr>
+        <w:t>性能</w:t>
+      </w:r>
+      <w:r>
+        <w:rPr>
+          <w:rFonts w:hint="eastAsia"/>
+        </w:rPr>
+        <w:t>关键的地方可以考虑</w:t>
+      </w:r>
+      <w:proofErr w:type="gramStart"/>
+      <w:r>
+        <w:rPr>
+          <w:rFonts w:hint="eastAsia"/>
+        </w:rPr>
+        <w:t>使用免锁设计</w:t>
+      </w:r>
+      <w:proofErr w:type="gramEnd"/>
+      <w:r>
+        <w:rPr>
+          <w:rFonts w:hint="eastAsia"/>
+        </w:rPr>
+        <w:t>，目前</w:t>
+      </w:r>
+      <w:r>
+        <w:rPr>
+          <w:rFonts w:hint="eastAsia"/>
+        </w:rPr>
+        <w:t>使用的是</w:t>
+      </w:r>
+      <w:r>
+        <w:t>liblfds-6.1.1</w:t>
+      </w:r>
+    </w:p>
+    <w:p/>
+    <w:p>
+      <w:pPr>
+        <w:pStyle w:val="2"/>
+      </w:pPr>
+      <w:r>
+        <w:rPr>
+          <w:rFonts w:hint="eastAsia"/>
+        </w:rPr>
+        <w:t>关于多级并行的问题</w:t>
+      </w:r>
+    </w:p>
+    <w:p>
+      <w:pPr>
+        <w:rPr>
+          <w:rFonts w:hint="eastAsia"/>
+        </w:rPr>
+      </w:pPr>
+      <w:r>
+        <w:rPr>
+          <w:rFonts w:hint="eastAsia"/>
+        </w:rPr>
+        <w:t>当出现多个耗时计算节点时，目前的设计考虑是采用多级并行方式</w:t>
+      </w:r>
+      <w:r>
+        <w:rPr>
+          <w:rFonts w:hint="eastAsia"/>
+        </w:rPr>
+        <w:t>；</w:t>
+      </w:r>
+    </w:p>
+    <w:p>
+      <w:r>
+        <w:t xml:space="preserve">Select a.f1, </w:t>
+      </w:r>
+      <w:proofErr w:type="gramStart"/>
+      <w:r>
+        <w:t>count(</w:t>
+      </w:r>
+      <w:proofErr w:type="gramEnd"/>
+      <w:r>
+        <w:t>a.f2) from test1 a, test2 b where a.f1=b.f1 group by a.f1;</w:t>
+      </w:r>
+    </w:p>
+    <w:p>
+      <w:r>
+        <w:rPr>
+          <w:rFonts w:hint="eastAsia"/>
+        </w:rPr>
+        <w:t>解决并行的方式是通过多级并行方式，在</w:t>
+      </w:r>
+      <w:r>
+        <w:t>group</w:t>
+      </w:r>
+      <w:r>
+        <w:rPr>
+          <w:rFonts w:hint="eastAsia"/>
+        </w:rPr>
+        <w:t>和</w:t>
+      </w:r>
+      <w:r>
+        <w:t>join</w:t>
+      </w:r>
+      <w:r>
+        <w:rPr>
+          <w:rFonts w:hint="eastAsia"/>
+        </w:rPr>
+        <w:t>节点增加</w:t>
+      </w:r>
+      <w:r>
+        <w:rPr>
+          <w:rFonts w:hint="eastAsia"/>
+        </w:rPr>
+        <w:t xml:space="preserve"> </w:t>
+      </w:r>
+      <w:r>
+        <w:t>exchange(n&gt;m)</w:t>
+      </w:r>
+      <w:r>
+        <w:rPr>
+          <w:rFonts w:hint="eastAsia"/>
+        </w:rPr>
+        <w:t>节点</w:t>
+      </w:r>
+    </w:p>
+    <w:p>
+      <w:pPr>
+        <w:rPr>
+          <w:rFonts w:hint="eastAsia"/>
+        </w:rPr>
+      </w:pPr>
+    </w:p>
+    <w:p>
+      <w:pPr>
+        <w:pStyle w:val="2"/>
+      </w:pPr>
+      <w:r>
+        <w:rPr>
+          <w:rFonts w:hint="eastAsia"/>
+        </w:rPr>
+        <w:t>关于线程池</w:t>
+      </w:r>
+      <w:r>
+        <w:rPr>
+          <w:rFonts w:hint="eastAsia"/>
+        </w:rPr>
+        <w:t>设计</w:t>
+      </w:r>
+    </w:p>
+    <w:p>
+      <w:r>
+        <w:rPr>
+          <w:rFonts w:hint="eastAsia"/>
+        </w:rPr>
+        <w:t>现在计划是采用</w:t>
+      </w:r>
+      <w:r>
+        <w:rPr>
+          <w:rFonts w:hint="eastAsia"/>
+        </w:rPr>
+        <w:t>TASK</w:t>
+      </w:r>
+      <w:r>
+        <w:rPr>
+          <w:rFonts w:hint="eastAsia"/>
+        </w:rPr>
+        <w:t>驱动多线程，线程</w:t>
+      </w:r>
+      <w:proofErr w:type="gramStart"/>
+      <w:r>
+        <w:rPr>
+          <w:rFonts w:hint="eastAsia"/>
+        </w:rPr>
+        <w:t>池设计</w:t>
+      </w:r>
+      <w:proofErr w:type="gramEnd"/>
+      <w:r>
+        <w:rPr>
+          <w:rFonts w:hint="eastAsia"/>
+        </w:rPr>
+        <w:t>有两种</w:t>
+      </w:r>
+      <w:r>
+        <w:rPr>
+          <w:rFonts w:hint="eastAsia"/>
+        </w:rPr>
+        <w:t>模式</w:t>
+      </w:r>
+      <w:r>
+        <w:rPr>
+          <w:rFonts w:hint="eastAsia"/>
+        </w:rPr>
+        <w:t>：</w:t>
+      </w:r>
+      <w:r>
+        <w:rPr>
+          <w:rFonts w:hint="eastAsia"/>
+        </w:rPr>
+        <w:t>PUSH &amp; PULL</w:t>
+      </w:r>
+    </w:p>
+    <w:p>
+      <w:r>
+        <w:t>PUSH</w:t>
+      </w:r>
+      <w:r>
+        <w:t>的方式相对来说比较优雅</w:t>
+      </w:r>
+      <w:r>
+        <w:rPr>
+          <w:rFonts w:hint="eastAsia"/>
+        </w:rPr>
+        <w:t>，</w:t>
+      </w:r>
+      <w:r>
+        <w:t>每个线程缺省进入睡眠</w:t>
+      </w:r>
+      <w:r>
+        <w:rPr>
+          <w:rFonts w:hint="eastAsia"/>
+        </w:rPr>
+        <w:t>，</w:t>
+      </w:r>
+      <w:r>
+        <w:t>当有任务时</w:t>
+      </w:r>
+      <w:r>
+        <w:rPr>
+          <w:rFonts w:hint="eastAsia"/>
+        </w:rPr>
+        <w:t>，有监控线程监控状态，并指定</w:t>
+      </w:r>
+      <w:r>
+        <w:rPr>
+          <w:rFonts w:hint="eastAsia"/>
+        </w:rPr>
+        <w:t>工作</w:t>
+      </w:r>
+      <w:r>
+        <w:rPr>
+          <w:rFonts w:hint="eastAsia"/>
+        </w:rPr>
+        <w:t>线程唤醒；</w:t>
+      </w:r>
+      <w:r>
+        <w:rPr>
+          <w:rFonts w:hint="eastAsia"/>
+        </w:rPr>
+        <w:t>需要使用</w:t>
+      </w:r>
+      <w:r>
+        <w:rPr>
+          <w:rFonts w:hint="eastAsia"/>
+        </w:rPr>
+        <w:t>P</w:t>
+      </w:r>
+      <w:r>
+        <w:t>THREAD</w:t>
+      </w:r>
+      <w:r>
+        <w:t>的</w:t>
+      </w:r>
+      <w:r>
+        <w:rPr>
+          <w:rFonts w:hint="eastAsia"/>
+        </w:rPr>
+        <w:t>CO</w:t>
+      </w:r>
+      <w:r>
+        <w:t>NDITION</w:t>
+      </w:r>
+    </w:p>
+    <w:p>
+      <w:r>
+        <w:rPr>
+          <w:rFonts w:hint="eastAsia"/>
+        </w:rPr>
+        <w:t>POLL</w:t>
+      </w:r>
+      <w:r>
+        <w:rPr>
+          <w:rFonts w:hint="eastAsia"/>
+        </w:rPr>
+        <w:t>模式比较简单，每个线程共享一个队列，队列可</w:t>
+      </w:r>
+      <w:proofErr w:type="gramStart"/>
+      <w:r>
+        <w:rPr>
+          <w:rFonts w:hint="eastAsia"/>
+        </w:rPr>
+        <w:t>采用免锁设计</w:t>
+      </w:r>
+      <w:proofErr w:type="gramEnd"/>
+      <w:r>
+        <w:rPr>
+          <w:rFonts w:hint="eastAsia"/>
+        </w:rPr>
+        <w:t>，当线程竞争获得任务后，进行工作状态，当队列没有内容，则进入</w:t>
+      </w:r>
+      <w:r>
+        <w:rPr>
+          <w:rFonts w:hint="eastAsia"/>
+        </w:rPr>
+        <w:t>SPIN</w:t>
+      </w:r>
+      <w:r>
+        <w:rPr>
+          <w:rFonts w:hint="eastAsia"/>
+        </w:rPr>
+        <w:t>状态，如果长期无内容，则进入睡眠；</w:t>
+      </w:r>
+    </w:p>
+    <w:p/>
+    <w:p>
+      <w:pPr>
+        <w:rPr>
+          <w:rFonts w:hint="eastAsia"/>
+        </w:rPr>
+      </w:pPr>
+      <w:r>
+        <w:t>POLL</w:t>
+      </w:r>
+      <w:r>
+        <w:t>在</w:t>
+      </w:r>
+      <w:proofErr w:type="gramStart"/>
+      <w:r>
+        <w:t>线程数</w:t>
+      </w:r>
+      <w:proofErr w:type="gramEnd"/>
+      <w:r>
+        <w:t>较多的时候有一定的影响</w:t>
+      </w:r>
+      <w:r>
+        <w:rPr>
+          <w:rFonts w:hint="eastAsia"/>
+        </w:rPr>
+        <w:t>，</w:t>
+      </w:r>
+      <w:r>
+        <w:t>不过目前</w:t>
+      </w:r>
+      <w:r>
+        <w:rPr>
+          <w:rFonts w:hint="eastAsia"/>
+        </w:rPr>
+        <w:t>SQL</w:t>
+      </w:r>
+      <w:r>
+        <w:t>的线程都是计算型任务</w:t>
+      </w:r>
+      <w:r>
+        <w:rPr>
+          <w:rFonts w:hint="eastAsia"/>
+        </w:rPr>
+        <w:t>，</w:t>
+      </w:r>
+      <w:r>
+        <w:t>不是</w:t>
+      </w:r>
+      <w:r>
+        <w:rPr>
+          <w:rFonts w:hint="eastAsia"/>
+        </w:rPr>
+        <w:t>IO</w:t>
+      </w:r>
+      <w:r>
+        <w:rPr>
+          <w:rFonts w:hint="eastAsia"/>
+        </w:rPr>
+        <w:t>线程，没有阻塞型操作，因此线程太多没有意义，并且唤醒任务时通常是多个任务同时启动，所以建议缺省使用</w:t>
+      </w:r>
+      <w:r>
+        <w:rPr>
+          <w:rFonts w:hint="eastAsia"/>
+        </w:rPr>
+        <w:t>POLL</w:t>
+      </w:r>
+      <w:r>
+        <w:rPr>
+          <w:rFonts w:hint="eastAsia"/>
+        </w:rPr>
+        <w:t>模型，后续可以考虑优化；</w:t>
+      </w:r>
+    </w:p>
+    <w:p/>
+    <w:p>
+      <w:pPr>
+        <w:pStyle w:val="2"/>
+      </w:pPr>
+      <w:r>
+        <w:t>关于多线程执行框架</w:t>
+      </w:r>
+    </w:p>
+    <w:p>
+      <w:pPr>
+        <w:tabs>
+          <w:tab w:val="num" w:pos="510"/>
+        </w:tabs>
+        <w:ind w:leftChars="71" w:left="149"/>
+      </w:pPr>
+      <w:r>
+        <w:rPr>
+          <w:rFonts w:hint="eastAsia"/>
+        </w:rPr>
+        <w:t>语法解析完成后，先生成单线程的执行计划</w:t>
+      </w:r>
+    </w:p>
+    <w:p>
+      <w:pPr>
+        <w:tabs>
+          <w:tab w:val="num" w:pos="510"/>
+        </w:tabs>
+        <w:ind w:leftChars="71" w:left="149"/>
+      </w:pPr>
+      <w:r>
+        <w:rPr>
+          <w:rFonts w:hint="eastAsia"/>
+        </w:rPr>
+        <w:t>根据单线程的执行计划，根据成本原则生成多线程的执行计划</w:t>
+      </w:r>
+    </w:p>
+    <w:p>
+      <w:pPr>
+        <w:pStyle w:val="a3"/>
+        <w:numPr>
+          <w:ilvl w:val="0"/>
+          <w:numId w:val="8"/>
+        </w:numPr>
+        <w:tabs>
+          <w:tab w:val="num" w:pos="1230"/>
+        </w:tabs>
+        <w:ind w:firstLineChars="0"/>
+      </w:pPr>
+      <w:r>
+        <w:rPr>
+          <w:rFonts w:hint="eastAsia"/>
+        </w:rPr>
+        <w:t>使用多线程的规则，可根据成本或者</w:t>
+      </w:r>
+      <w:r>
+        <w:t>HINT</w:t>
+      </w:r>
+      <w:r>
+        <w:rPr>
+          <w:rFonts w:hint="eastAsia"/>
+        </w:rPr>
+        <w:t>方式决定</w:t>
+      </w:r>
+    </w:p>
+    <w:p>
+      <w:pPr>
+        <w:pStyle w:val="a3"/>
+        <w:numPr>
+          <w:ilvl w:val="1"/>
+          <w:numId w:val="8"/>
+        </w:numPr>
+        <w:tabs>
+          <w:tab w:val="num" w:pos="1950"/>
+        </w:tabs>
+        <w:ind w:firstLineChars="0"/>
+      </w:pPr>
+      <w:r>
+        <w:rPr>
+          <w:rFonts w:hint="eastAsia"/>
+        </w:rPr>
+        <w:t>本身执行节点是否支持多线程</w:t>
+      </w:r>
+    </w:p>
+    <w:p>
+      <w:pPr>
+        <w:pStyle w:val="a3"/>
+        <w:numPr>
+          <w:ilvl w:val="1"/>
+          <w:numId w:val="8"/>
+        </w:numPr>
+        <w:tabs>
+          <w:tab w:val="num" w:pos="1950"/>
+        </w:tabs>
+        <w:ind w:firstLineChars="0"/>
+      </w:pPr>
+      <w:r>
+        <w:rPr>
+          <w:rFonts w:hint="eastAsia"/>
+        </w:rPr>
+        <w:t>当前环境的</w:t>
+      </w:r>
+      <w:r>
+        <w:t>CPU</w:t>
+      </w:r>
+      <w:r>
+        <w:rPr>
+          <w:rFonts w:hint="eastAsia"/>
+        </w:rPr>
+        <w:t>个数</w:t>
+      </w:r>
+    </w:p>
+    <w:p>
+      <w:pPr>
+        <w:pStyle w:val="a3"/>
+        <w:numPr>
+          <w:ilvl w:val="1"/>
+          <w:numId w:val="8"/>
+        </w:numPr>
+        <w:tabs>
+          <w:tab w:val="num" w:pos="1950"/>
+        </w:tabs>
+        <w:ind w:firstLineChars="0"/>
+      </w:pPr>
+      <w:proofErr w:type="gramStart"/>
+      <w:r>
+        <w:rPr>
+          <w:rFonts w:hint="eastAsia"/>
+        </w:rPr>
+        <w:t>表规模</w:t>
+      </w:r>
+      <w:proofErr w:type="gramEnd"/>
+      <w:r>
+        <w:rPr>
+          <w:rFonts w:hint="eastAsia"/>
+        </w:rPr>
+        <w:t>大小</w:t>
+      </w:r>
+      <w:bookmarkStart w:id="0" w:name="_GoBack"/>
+      <w:bookmarkEnd w:id="0"/>
+    </w:p>
+    <w:p>
+      <w:pPr>
+        <w:pStyle w:val="a3"/>
+        <w:numPr>
+          <w:ilvl w:val="1"/>
+          <w:numId w:val="8"/>
+        </w:numPr>
+        <w:tabs>
+          <w:tab w:val="num" w:pos="1950"/>
+        </w:tabs>
+        <w:ind w:firstLineChars="0"/>
+      </w:pPr>
+      <w:r>
+        <w:rPr>
+          <w:rFonts w:hint="eastAsia"/>
+        </w:rPr>
+        <w:t>是否使用了</w:t>
+      </w:r>
+      <w:r>
+        <w:t>HINT</w:t>
+      </w:r>
+    </w:p>
+    <w:p>
+      <w:pPr>
+        <w:tabs>
+          <w:tab w:val="num" w:pos="510"/>
+        </w:tabs>
+        <w:ind w:leftChars="71" w:left="149"/>
+      </w:pPr>
+      <w:r>
+        <w:rPr>
+          <w:rFonts w:hint="eastAsia"/>
+        </w:rPr>
+        <w:t>主线程启动后，根据执行的并行度，申请线程资源；</w:t>
       </w:r>
     </w:p>
     <w:p>
@@ -5931,6 +6972,286 @@
     </w:lvl>
   </w:abstractNum>
   <w:abstractNum w:abstractNumId="3">
+    <w:nsid w:val="38D331D1"/>
+    <w:multiLevelType w:val="hybridMultilevel"/>
+    <w:tmpl w:val="D42C5B78"/>
+    <w:lvl w:ilvl="0" w:tplc="6A0CAF08">
+      <w:start w:val="1"/>
+      <w:numFmt w:val="bullet"/>
+      <w:lvlText w:val="•"/>
+      <w:lvlJc w:val="left"/>
+      <w:pPr>
+        <w:tabs>
+          <w:tab w:val="num" w:pos="720"/>
+        </w:tabs>
+        <w:ind w:left="720" w:hanging="360"/>
+      </w:pPr>
+      <w:rPr>
+        <w:rFonts w:ascii="Arial" w:hAnsi="Arial" w:hint="default"/>
+      </w:rPr>
+    </w:lvl>
+    <w:lvl w:ilvl="1" w:tplc="4F64351A">
+      <w:start w:val="44"/>
+      <w:numFmt w:val="bullet"/>
+      <w:lvlText w:val="•"/>
+      <w:lvlJc w:val="left"/>
+      <w:pPr>
+        <w:tabs>
+          <w:tab w:val="num" w:pos="1440"/>
+        </w:tabs>
+        <w:ind w:left="1440" w:hanging="360"/>
+      </w:pPr>
+      <w:rPr>
+        <w:rFonts w:ascii="Arial" w:hAnsi="Arial" w:hint="default"/>
+      </w:rPr>
+    </w:lvl>
+    <w:lvl w:ilvl="2" w:tplc="B4940F64" w:tentative="1">
+      <w:start w:val="1"/>
+      <w:numFmt w:val="bullet"/>
+      <w:lvlText w:val="•"/>
+      <w:lvlJc w:val="left"/>
+      <w:pPr>
+        <w:tabs>
+          <w:tab w:val="num" w:pos="2160"/>
+        </w:tabs>
+        <w:ind w:left="2160" w:hanging="360"/>
+      </w:pPr>
+      <w:rPr>
+        <w:rFonts w:ascii="Arial" w:hAnsi="Arial" w:hint="default"/>
+      </w:rPr>
+    </w:lvl>
+    <w:lvl w:ilvl="3" w:tplc="AE24520A" w:tentative="1">
+      <w:start w:val="1"/>
+      <w:numFmt w:val="bullet"/>
+      <w:lvlText w:val="•"/>
+      <w:lvlJc w:val="left"/>
+      <w:pPr>
+        <w:tabs>
+          <w:tab w:val="num" w:pos="2880"/>
+        </w:tabs>
+        <w:ind w:left="2880" w:hanging="360"/>
+      </w:pPr>
+      <w:rPr>
+        <w:rFonts w:ascii="Arial" w:hAnsi="Arial" w:hint="default"/>
+      </w:rPr>
+    </w:lvl>
+    <w:lvl w:ilvl="4" w:tplc="AE162B6C" w:tentative="1">
+      <w:start w:val="1"/>
+      <w:numFmt w:val="bullet"/>
+      <w:lvlText w:val="•"/>
+      <w:lvlJc w:val="left"/>
+      <w:pPr>
+        <w:tabs>
+          <w:tab w:val="num" w:pos="3600"/>
+        </w:tabs>
+        <w:ind w:left="3600" w:hanging="360"/>
+      </w:pPr>
+      <w:rPr>
+        <w:rFonts w:ascii="Arial" w:hAnsi="Arial" w:hint="default"/>
+      </w:rPr>
+    </w:lvl>
+    <w:lvl w:ilvl="5" w:tplc="42BA27F2" w:tentative="1">
+      <w:start w:val="1"/>
+      <w:numFmt w:val="bullet"/>
+      <w:lvlText w:val="•"/>
+      <w:lvlJc w:val="left"/>
+      <w:pPr>
+        <w:tabs>
+          <w:tab w:val="num" w:pos="4320"/>
+        </w:tabs>
+        <w:ind w:left="4320" w:hanging="360"/>
+      </w:pPr>
+      <w:rPr>
+        <w:rFonts w:ascii="Arial" w:hAnsi="Arial" w:hint="default"/>
+      </w:rPr>
+    </w:lvl>
+    <w:lvl w:ilvl="6" w:tplc="FCB452D4" w:tentative="1">
+      <w:start w:val="1"/>
+      <w:numFmt w:val="bullet"/>
+      <w:lvlText w:val="•"/>
+      <w:lvlJc w:val="left"/>
+      <w:pPr>
+        <w:tabs>
+          <w:tab w:val="num" w:pos="5040"/>
+        </w:tabs>
+        <w:ind w:left="5040" w:hanging="360"/>
+      </w:pPr>
+      <w:rPr>
+        <w:rFonts w:ascii="Arial" w:hAnsi="Arial" w:hint="default"/>
+      </w:rPr>
+    </w:lvl>
+    <w:lvl w:ilvl="7" w:tplc="25EE98E8" w:tentative="1">
+      <w:start w:val="1"/>
+      <w:numFmt w:val="bullet"/>
+      <w:lvlText w:val="•"/>
+      <w:lvlJc w:val="left"/>
+      <w:pPr>
+        <w:tabs>
+          <w:tab w:val="num" w:pos="5760"/>
+        </w:tabs>
+        <w:ind w:left="5760" w:hanging="360"/>
+      </w:pPr>
+      <w:rPr>
+        <w:rFonts w:ascii="Arial" w:hAnsi="Arial" w:hint="default"/>
+      </w:rPr>
+    </w:lvl>
+    <w:lvl w:ilvl="8" w:tplc="69ECDB4A" w:tentative="1">
+      <w:start w:val="1"/>
+      <w:numFmt w:val="bullet"/>
+      <w:lvlText w:val="•"/>
+      <w:lvlJc w:val="left"/>
+      <w:pPr>
+        <w:tabs>
+          <w:tab w:val="num" w:pos="6480"/>
+        </w:tabs>
+        <w:ind w:left="6480" w:hanging="360"/>
+      </w:pPr>
+      <w:rPr>
+        <w:rFonts w:ascii="Arial" w:hAnsi="Arial" w:hint="default"/>
+      </w:rPr>
+    </w:lvl>
+  </w:abstractNum>
+  <w:abstractNum w:abstractNumId="4">
+    <w:nsid w:val="581D1608"/>
+    <w:multiLevelType w:val="hybridMultilevel"/>
+    <w:tmpl w:val="D6F2AD5E"/>
+    <w:lvl w:ilvl="0" w:tplc="86805F4C">
+      <w:start w:val="1"/>
+      <w:numFmt w:val="bullet"/>
+      <w:lvlText w:val="•"/>
+      <w:lvlJc w:val="left"/>
+      <w:pPr>
+        <w:tabs>
+          <w:tab w:val="num" w:pos="720"/>
+        </w:tabs>
+        <w:ind w:left="720" w:hanging="360"/>
+      </w:pPr>
+      <w:rPr>
+        <w:rFonts w:ascii="Arial" w:hAnsi="Arial" w:hint="default"/>
+      </w:rPr>
+    </w:lvl>
+    <w:lvl w:ilvl="1" w:tplc="656C5058">
+      <w:start w:val="44"/>
+      <w:numFmt w:val="bullet"/>
+      <w:lvlText w:val="•"/>
+      <w:lvlJc w:val="left"/>
+      <w:pPr>
+        <w:tabs>
+          <w:tab w:val="num" w:pos="1440"/>
+        </w:tabs>
+        <w:ind w:left="1440" w:hanging="360"/>
+      </w:pPr>
+      <w:rPr>
+        <w:rFonts w:ascii="Arial" w:hAnsi="Arial" w:hint="default"/>
+      </w:rPr>
+    </w:lvl>
+    <w:lvl w:ilvl="2" w:tplc="9A16BA16">
+      <w:start w:val="44"/>
+      <w:numFmt w:val="bullet"/>
+      <w:lvlText w:val="•"/>
+      <w:lvlJc w:val="left"/>
+      <w:pPr>
+        <w:tabs>
+          <w:tab w:val="num" w:pos="2160"/>
+        </w:tabs>
+        <w:ind w:left="2160" w:hanging="360"/>
+      </w:pPr>
+      <w:rPr>
+        <w:rFonts w:ascii="Arial" w:hAnsi="Arial" w:hint="default"/>
+      </w:rPr>
+    </w:lvl>
+    <w:lvl w:ilvl="3" w:tplc="5CF6D830" w:tentative="1">
+      <w:start w:val="1"/>
+      <w:numFmt w:val="bullet"/>
+      <w:lvlText w:val="•"/>
+      <w:lvlJc w:val="left"/>
+      <w:pPr>
+        <w:tabs>
+          <w:tab w:val="num" w:pos="2880"/>
+        </w:tabs>
+        <w:ind w:left="2880" w:hanging="360"/>
+      </w:pPr>
+      <w:rPr>
+        <w:rFonts w:ascii="Arial" w:hAnsi="Arial" w:hint="default"/>
+      </w:rPr>
+    </w:lvl>
+    <w:lvl w:ilvl="4" w:tplc="667409FA" w:tentative="1">
+      <w:start w:val="1"/>
+      <w:numFmt w:val="bullet"/>
+      <w:lvlText w:val="•"/>
+      <w:lvlJc w:val="left"/>
+      <w:pPr>
+        <w:tabs>
+          <w:tab w:val="num" w:pos="3600"/>
+        </w:tabs>
+        <w:ind w:left="3600" w:hanging="360"/>
+      </w:pPr>
+      <w:rPr>
+        <w:rFonts w:ascii="Arial" w:hAnsi="Arial" w:hint="default"/>
+      </w:rPr>
+    </w:lvl>
+    <w:lvl w:ilvl="5" w:tplc="111A76FA" w:tentative="1">
+      <w:start w:val="1"/>
+      <w:numFmt w:val="bullet"/>
+      <w:lvlText w:val="•"/>
+      <w:lvlJc w:val="left"/>
+      <w:pPr>
+        <w:tabs>
+          <w:tab w:val="num" w:pos="4320"/>
+        </w:tabs>
+        <w:ind w:left="4320" w:hanging="360"/>
+      </w:pPr>
+      <w:rPr>
+        <w:rFonts w:ascii="Arial" w:hAnsi="Arial" w:hint="default"/>
+      </w:rPr>
+    </w:lvl>
+    <w:lvl w:ilvl="6" w:tplc="B0F8D00E" w:tentative="1">
+      <w:start w:val="1"/>
+      <w:numFmt w:val="bullet"/>
+      <w:lvlText w:val="•"/>
+      <w:lvlJc w:val="left"/>
+      <w:pPr>
+        <w:tabs>
+          <w:tab w:val="num" w:pos="5040"/>
+        </w:tabs>
+        <w:ind w:left="5040" w:hanging="360"/>
+      </w:pPr>
+      <w:rPr>
+        <w:rFonts w:ascii="Arial" w:hAnsi="Arial" w:hint="default"/>
+      </w:rPr>
+    </w:lvl>
+    <w:lvl w:ilvl="7" w:tplc="402EAAB6" w:tentative="1">
+      <w:start w:val="1"/>
+      <w:numFmt w:val="bullet"/>
+      <w:lvlText w:val="•"/>
+      <w:lvlJc w:val="left"/>
+      <w:pPr>
+        <w:tabs>
+          <w:tab w:val="num" w:pos="5760"/>
+        </w:tabs>
+        <w:ind w:left="5760" w:hanging="360"/>
+      </w:pPr>
+      <w:rPr>
+        <w:rFonts w:ascii="Arial" w:hAnsi="Arial" w:hint="default"/>
+      </w:rPr>
+    </w:lvl>
+    <w:lvl w:ilvl="8" w:tplc="AE1C0534" w:tentative="1">
+      <w:start w:val="1"/>
+      <w:numFmt w:val="bullet"/>
+      <w:lvlText w:val="•"/>
+      <w:lvlJc w:val="left"/>
+      <w:pPr>
+        <w:tabs>
+          <w:tab w:val="num" w:pos="6480"/>
+        </w:tabs>
+        <w:ind w:left="6480" w:hanging="360"/>
+      </w:pPr>
+      <w:rPr>
+        <w:rFonts w:ascii="Arial" w:hAnsi="Arial" w:hint="default"/>
+      </w:rPr>
+    </w:lvl>
+  </w:abstractNum>
+  <w:abstractNum w:abstractNumId="5">
     <w:nsid w:val="670B4DC4"/>
     <w:multiLevelType w:val="hybridMultilevel"/>
     <w:tmpl w:val="2154F968"/>
@@ -6043,7 +7364,7 @@
       </w:pPr>
     </w:lvl>
   </w:abstractNum>
-  <w:abstractNum w:abstractNumId="4">
+  <w:abstractNum w:abstractNumId="6">
     <w:nsid w:val="6A9F308E"/>
     <w:multiLevelType w:val="hybridMultilevel"/>
     <w:tmpl w:val="659C8C98"/>
@@ -6156,8 +7477,121 @@
       </w:rPr>
     </w:lvl>
   </w:abstractNum>
+  <w:abstractNum w:abstractNumId="7">
+    <w:nsid w:val="737E78EA"/>
+    <w:multiLevelType w:val="hybridMultilevel"/>
+    <w:tmpl w:val="14A2F6A2"/>
+    <w:lvl w:ilvl="0" w:tplc="04090001">
+      <w:start w:val="1"/>
+      <w:numFmt w:val="bullet"/>
+      <w:lvlText w:val=""/>
+      <w:lvlJc w:val="left"/>
+      <w:pPr>
+        <w:ind w:left="420" w:hanging="420"/>
+      </w:pPr>
+      <w:rPr>
+        <w:rFonts w:ascii="Wingdings" w:hAnsi="Wingdings" w:hint="default"/>
+      </w:rPr>
+    </w:lvl>
+    <w:lvl w:ilvl="1" w:tplc="04090003">
+      <w:start w:val="1"/>
+      <w:numFmt w:val="bullet"/>
+      <w:lvlText w:val=""/>
+      <w:lvlJc w:val="left"/>
+      <w:pPr>
+        <w:ind w:left="840" w:hanging="420"/>
+      </w:pPr>
+      <w:rPr>
+        <w:rFonts w:ascii="Wingdings" w:hAnsi="Wingdings" w:hint="default"/>
+      </w:rPr>
+    </w:lvl>
+    <w:lvl w:ilvl="2" w:tplc="04090005">
+      <w:start w:val="1"/>
+      <w:numFmt w:val="bullet"/>
+      <w:lvlText w:val=""/>
+      <w:lvlJc w:val="left"/>
+      <w:pPr>
+        <w:ind w:left="1260" w:hanging="420"/>
+      </w:pPr>
+      <w:rPr>
+        <w:rFonts w:ascii="Wingdings" w:hAnsi="Wingdings" w:hint="default"/>
+      </w:rPr>
+    </w:lvl>
+    <w:lvl w:ilvl="3" w:tplc="04090001">
+      <w:start w:val="1"/>
+      <w:numFmt w:val="bullet"/>
+      <w:lvlText w:val=""/>
+      <w:lvlJc w:val="left"/>
+      <w:pPr>
+        <w:ind w:left="1680" w:hanging="420"/>
+      </w:pPr>
+      <w:rPr>
+        <w:rFonts w:ascii="Wingdings" w:hAnsi="Wingdings" w:hint="default"/>
+      </w:rPr>
+    </w:lvl>
+    <w:lvl w:ilvl="4" w:tplc="04090003">
+      <w:start w:val="1"/>
+      <w:numFmt w:val="bullet"/>
+      <w:lvlText w:val=""/>
+      <w:lvlJc w:val="left"/>
+      <w:pPr>
+        <w:ind w:left="2100" w:hanging="420"/>
+      </w:pPr>
+      <w:rPr>
+        <w:rFonts w:ascii="Wingdings" w:hAnsi="Wingdings" w:hint="default"/>
+      </w:rPr>
+    </w:lvl>
+    <w:lvl w:ilvl="5" w:tplc="04090005" w:tentative="1">
+      <w:start w:val="1"/>
+      <w:numFmt w:val="bullet"/>
+      <w:lvlText w:val=""/>
+      <w:lvlJc w:val="left"/>
+      <w:pPr>
+        <w:ind w:left="2520" w:hanging="420"/>
+      </w:pPr>
+      <w:rPr>
+        <w:rFonts w:ascii="Wingdings" w:hAnsi="Wingdings" w:hint="default"/>
+      </w:rPr>
+    </w:lvl>
+    <w:lvl w:ilvl="6" w:tplc="04090001" w:tentative="1">
+      <w:start w:val="1"/>
+      <w:numFmt w:val="bullet"/>
+      <w:lvlText w:val=""/>
+      <w:lvlJc w:val="left"/>
+      <w:pPr>
+        <w:ind w:left="2940" w:hanging="420"/>
+      </w:pPr>
+      <w:rPr>
+        <w:rFonts w:ascii="Wingdings" w:hAnsi="Wingdings" w:hint="default"/>
+      </w:rPr>
+    </w:lvl>
+    <w:lvl w:ilvl="7" w:tplc="04090003" w:tentative="1">
+      <w:start w:val="1"/>
+      <w:numFmt w:val="bullet"/>
+      <w:lvlText w:val=""/>
+      <w:lvlJc w:val="left"/>
+      <w:pPr>
+        <w:ind w:left="3360" w:hanging="420"/>
+      </w:pPr>
+      <w:rPr>
+        <w:rFonts w:ascii="Wingdings" w:hAnsi="Wingdings" w:hint="default"/>
+      </w:rPr>
+    </w:lvl>
+    <w:lvl w:ilvl="8" w:tplc="04090005" w:tentative="1">
+      <w:start w:val="1"/>
+      <w:numFmt w:val="bullet"/>
+      <w:lvlText w:val=""/>
+      <w:lvlJc w:val="left"/>
+      <w:pPr>
+        <w:ind w:left="3780" w:hanging="420"/>
+      </w:pPr>
+      <w:rPr>
+        <w:rFonts w:ascii="Wingdings" w:hAnsi="Wingdings" w:hint="default"/>
+      </w:rPr>
+    </w:lvl>
+  </w:abstractNum>
   <w:num w:numId="1">
-    <w:abstractNumId w:val="4"/>
+    <w:abstractNumId w:val="6"/>
   </w:num>
   <w:num w:numId="2">
     <w:abstractNumId w:val="0"/>
@@ -6169,7 +7603,16 @@
     <w:abstractNumId w:val="1"/>
   </w:num>
   <w:num w:numId="5">
+    <w:abstractNumId w:val="5"/>
+  </w:num>
+  <w:num w:numId="6">
+    <w:abstractNumId w:val="4"/>
+  </w:num>
+  <w:num w:numId="7">
     <w:abstractNumId w:val="3"/>
+  </w:num>
+  <w:num w:numId="8">
+    <w:abstractNumId w:val="7"/>
   </w:num>
 </w:numbering>
 </file>
@@ -6947,7 +8390,7 @@
 </file>
 
 <file path=customXml/itemProps1.xml><?xml version="1.0" encoding="utf-8"?>
-<ds:datastoreItem xmlns:ds="http://schemas.openxmlformats.org/officeDocument/2006/customXml" ds:itemID="{F5B4D4BD-BA8F-4181-991F-FBD54EC490F5}">
+<ds:datastoreItem xmlns:ds="http://schemas.openxmlformats.org/officeDocument/2006/customXml" ds:itemID="{0E0D0AA1-DEDB-479F-AB7F-03DEB9F4924D}">
   <ds:schemaRefs>
     <ds:schemaRef ds:uri="http://schemas.openxmlformats.org/officeDocument/2006/bibliography"/>
   </ds:schemaRefs>

</xml_diff>